<commit_message>
feat: GOD changing names thank You Jesus Christ our Lord Almighty GOD Most High King of Kings and Lord of Lords
thank You Jesus Christ our Lord Almighty GOD Most High King
</commit_message>
<xml_diff>
--- a/Translating the Bible/GotQuestion.com Articles/Group 98/translated/Moabites_Ukrainian.docx
+++ b/Translating the Bible/GotQuestion.com Articles/Group 98/translated/Moabites_Ukrainian.docx
@@ -1,21 +1,19 @@
 
 <file path=word/document.xml><?xml version="1.0" encoding="utf-8"?>
-<w:document xmlns:wpc="http://schemas.microsoft.com/office/word/2010/wordprocessingCanvas" xmlns:cx="http://schemas.microsoft.com/office/drawing/2014/chartex" xmlns:cx1="http://schemas.microsoft.com/office/drawing/2015/9/8/chartex" xmlns:cx2="http://schemas.microsoft.com/office/drawing/2015/10/21/chartex" xmlns:cx3="http://schemas.microsoft.com/office/drawing/2016/5/9/chartex" xmlns:cx4="http://schemas.microsoft.com/office/drawing/2016/5/10/chartex" xmlns:cx5="http://schemas.microsoft.com/office/drawing/2016/5/11/chartex" xmlns:cx6="http://schemas.microsoft.com/office/drawing/2016/5/12/chartex" xmlns:cx7="http://schemas.microsoft.com/office/drawing/2016/5/13/chartex" xmlns:cx8="http://schemas.microsoft.com/office/drawing/2016/5/14/chartex" xmlns:mc="http://schemas.openxmlformats.org/markup-compatibility/2006" xmlns:aink="http://schemas.microsoft.com/office/drawing/2016/ink" xmlns:am3d="http://schemas.microsoft.com/office/drawing/2017/model3d" xmlns:o="urn:schemas-microsoft-com:office:office" xmlns:r="http://schemas.openxmlformats.org/officeDocument/2006/relationships" xmlns:m="http://schemas.openxmlformats.org/officeDocument/2006/math" xmlns:v="urn:schemas-microsoft-com:vml" xmlns:wp14="http://schemas.microsoft.com/office/word/2010/wordprocessingDrawing" xmlns:wp="http://schemas.openxmlformats.org/drawingml/2006/wordprocessingDrawing" xmlns:w10="urn:schemas-microsoft-com:office:word" xmlns:w="http://schemas.openxmlformats.org/wordprocessingml/2006/main" xmlns:w14="http://schemas.microsoft.com/office/word/2010/wordml" xmlns:w15="http://schemas.microsoft.com/office/word/2012/wordml" xmlns:w16cid="http://schemas.microsoft.com/office/word/2016/wordml/cid" xmlns:w16se="http://schemas.microsoft.com/office/word/2015/wordml/symex" xmlns:wpg="http://schemas.microsoft.com/office/word/2010/wordprocessingGroup" xmlns:wpi="http://schemas.microsoft.com/office/word/2010/wordprocessingInk" xmlns:wne="http://schemas.microsoft.com/office/word/2006/wordml" xmlns:wps="http://schemas.microsoft.com/office/word/2010/wordprocessingShape" mc:Ignorable="w14 w15 w16se w16cid wp14">
+<w:document xmlns:wpc="http://schemas.microsoft.com/office/word/2010/wordprocessingCanvas" xmlns:cx="http://schemas.microsoft.com/office/drawing/2014/chartex" xmlns:cx1="http://schemas.microsoft.com/office/drawing/2015/9/8/chartex" xmlns:cx2="http://schemas.microsoft.com/office/drawing/2015/10/21/chartex" xmlns:cx3="http://schemas.microsoft.com/office/drawing/2016/5/9/chartex" xmlns:cx4="http://schemas.microsoft.com/office/drawing/2016/5/10/chartex" xmlns:cx5="http://schemas.microsoft.com/office/drawing/2016/5/11/chartex" xmlns:cx6="http://schemas.microsoft.com/office/drawing/2016/5/12/chartex" xmlns:cx7="http://schemas.microsoft.com/office/drawing/2016/5/13/chartex" xmlns:cx8="http://schemas.microsoft.com/office/drawing/2016/5/14/chartex" xmlns:mc="http://schemas.openxmlformats.org/markup-compatibility/2006" xmlns:aink="http://schemas.microsoft.com/office/drawing/2016/ink" xmlns:am3d="http://schemas.microsoft.com/office/drawing/2017/model3d" xmlns:o="urn:schemas-microsoft-com:office:office" xmlns:oel="http://schemas.microsoft.com/office/2019/extlst" xmlns:r="http://schemas.openxmlformats.org/officeDocument/2006/relationships" xmlns:m="http://schemas.openxmlformats.org/officeDocument/2006/math" xmlns:v="urn:schemas-microsoft-com:vml" xmlns:wp14="http://schemas.microsoft.com/office/word/2010/wordprocessingDrawing" xmlns:wp="http://schemas.openxmlformats.org/drawingml/2006/wordprocessingDrawing" xmlns:w10="urn:schemas-microsoft-com:office:word" xmlns:w="http://schemas.openxmlformats.org/wordprocessingml/2006/main" xmlns:w14="http://schemas.microsoft.com/office/word/2010/wordml" xmlns:w15="http://schemas.microsoft.com/office/word/2012/wordml" xmlns:w16cex="http://schemas.microsoft.com/office/word/2018/wordml/cex" xmlns:w16cid="http://schemas.microsoft.com/office/word/2016/wordml/cid" xmlns:w16="http://schemas.microsoft.com/office/word/2018/wordml" xmlns:w16du="http://schemas.microsoft.com/office/word/2023/wordml/word16du" xmlns:w16sdtdh="http://schemas.microsoft.com/office/word/2020/wordml/sdtdatahash" xmlns:w16se="http://schemas.microsoft.com/office/word/2015/wordml/symex" xmlns:wpg="http://schemas.microsoft.com/office/word/2010/wordprocessingGroup" xmlns:wpi="http://schemas.microsoft.com/office/word/2010/wordprocessingInk" xmlns:wne="http://schemas.microsoft.com/office/word/2006/wordml" xmlns:wps="http://schemas.microsoft.com/office/word/2010/wordprocessingShape" mc:Ignorable="w14 w15 w16se w16cid w16 w16cex w16sdtdh w16du wp14">
   <w:body>
     <w:p>
       <w:pPr>
         <w:rPr>
-          <w:rStyle w:val="Strong"/>
+          <w:rStyle w:val="a3"/>
           <w:rFonts w:cs="Calibri"/>
           <w:b w:val="0"/>
           <w:color w:val="000000"/>
         </w:rPr>
       </w:pPr>
-      <w:bookmarkStart w:id="0" w:name="_GoBack"/>
-      <w:bookmarkEnd w:id="0"/>
-      <w:r>
-        <w:rPr>
-          <w:rStyle w:val="Strong"/>
+      <w:r>
+        <w:rPr>
+          <w:rStyle w:val="a3"/>
           <w:rFonts w:cs="Calibri"/>
           <w:color w:val="000000"/>
         </w:rPr>
@@ -23,18 +21,18 @@
       </w:r>
       <w:r>
         <w:rPr>
-          <w:rStyle w:val="Strong"/>
+          <w:rStyle w:val="a3"/>
           <w:rFonts w:cs="Calibri"/>
           <w:b w:val="0"/>
           <w:color w:val="000000"/>
         </w:rPr>
-        <w:t>Moabites</w:t>
+        <w:t>Моавитяни</w:t>
       </w:r>
     </w:p>
     <w:p>
       <w:pPr>
         <w:rPr>
-          <w:rStyle w:val="Strong"/>
+          <w:rStyle w:val="a3"/>
           <w:rFonts w:cs="Calibri"/>
           <w:b w:val="0"/>
           <w:color w:val="000000"/>
@@ -42,7 +40,7 @@
       </w:pPr>
       <w:r>
         <w:rPr>
-          <w:rStyle w:val="Strong"/>
+          <w:rStyle w:val="a3"/>
           <w:rFonts w:cs="Calibri"/>
           <w:color w:val="000000"/>
         </w:rPr>
@@ -53,13 +51,13 @@
           <w:rFonts w:cs="Calibri"/>
           <w:color w:val="000000"/>
         </w:rPr>
-        <w:t>Who were the Moabites? What was the origin of the Moabites? Where did the Moabites live in relation to Israel?</w:t>
+        <w:t>Ким були моавитяни? Яке було походження моавитян? Де жили моавитяни відносно Ізраїлю?</w:t>
       </w:r>
     </w:p>
     <w:p>
       <w:pPr>
         <w:rPr>
-          <w:rStyle w:val="Strong"/>
+          <w:rStyle w:val="a3"/>
           <w:rFonts w:cs="Calibri"/>
           <w:color w:val="000000"/>
         </w:rPr>
@@ -79,21 +77,7 @@
           <w:bCs/>
           <w:color w:val="000000"/>
         </w:rPr>
-        <w:t>Question: "Who were the Moabites?"</w:t>
-      </w:r>
-      <w:r>
-        <w:rPr>
-          <w:rFonts w:cs="Calibri"/>
-          <w:color w:val="000000"/>
-        </w:rPr>
-        <w:br/>
-      </w:r>
-      <w:r>
-        <w:rPr>
-          <w:rFonts w:cs="Calibri"/>
-          <w:color w:val="000000"/>
-        </w:rPr>
-        <w:br/>
+        <w:t>Question: "</w:t>
       </w:r>
       <w:r>
         <w:rPr>
@@ -102,6 +86,38 @@
           <w:bCs/>
           <w:color w:val="000000"/>
         </w:rPr>
+        <w:t>Ким були моавитяни</w:t>
+      </w:r>
+      <w:r>
+        <w:rPr>
+          <w:rFonts w:cs="Calibri"/>
+          <w:b/>
+          <w:bCs/>
+          <w:color w:val="000000"/>
+        </w:rPr>
+        <w:t>?"</w:t>
+      </w:r>
+      <w:r>
+        <w:rPr>
+          <w:rFonts w:cs="Calibri"/>
+          <w:color w:val="000000"/>
+        </w:rPr>
+        <w:br/>
+      </w:r>
+      <w:r>
+        <w:rPr>
+          <w:rFonts w:cs="Calibri"/>
+          <w:color w:val="000000"/>
+        </w:rPr>
+        <w:br/>
+      </w:r>
+      <w:r>
+        <w:rPr>
+          <w:rFonts w:cs="Calibri"/>
+          <w:b/>
+          <w:bCs/>
+          <w:color w:val="000000"/>
+        </w:rPr>
         <w:t>Answer:</w:t>
       </w:r>
       <w:r>
@@ -109,7 +125,46 @@
           <w:rFonts w:cs="Calibri"/>
           <w:color w:val="000000"/>
         </w:rPr>
-        <w:t> The Moabites were a tribe descended from Moab, the son of Lot, born of an incestuous relationship with his oldest daughter (Genesis 19:37). From Zoar, the cradle of this tribe, on the southeastern border of the Dead Sea, they gradually spread over the region on the east of Jordan. Shortly before the Exodus, the warlike Amorites crossed the Jordan under Sihon their king and drove the Moabites out of the region between the Arnon River Valley and the Jabbok River, and occupied it, making Heshbon their capital. The Moabites were then confined to the territory to the south of the Arnon Valley (Numbers 21:26–30).</w:t>
+        <w:t> </w:t>
+      </w:r>
+      <w:r>
+        <w:rPr>
+          <w:rFonts w:cs="Calibri"/>
+          <w:color w:val="000000"/>
+        </w:rPr>
+        <w:t>Моавитяни були племенем, що походило від Моава, сина Лота, народженого від кровозмішення зі своєю старшою дочкою (</w:t>
+      </w:r>
+      <w:hyperlink r:id="rId6" w:history="1">
+        <w:r>
+          <w:rPr>
+            <w:rStyle w:val="a4"/>
+            <w:rFonts w:cs="Calibri"/>
+          </w:rPr>
+          <w:t>Буття 19:37</w:t>
+        </w:r>
+      </w:hyperlink>
+      <w:r>
+        <w:rPr>
+          <w:rFonts w:cs="Calibri"/>
+          <w:color w:val="000000"/>
+        </w:rPr>
+        <w:t>). Із Зоару, колиски цього племені, на південно-східному кордоні Мертвого моря, вони поступово поширилися по регіону на схід від Йордану. Незадовго до Виходу войовничі амореї під проводом свого царя Сіхона перетнули Йордан і витіснили моавитян з регіону між долиною річки Арнон і річкою Яббок та зайняли його, зробивши Хешбон своєю столицею. Після цього моавитяни були обмежені територією на південь від долини Арнону (</w:t>
+      </w:r>
+      <w:hyperlink r:id="rId7" w:history="1">
+        <w:r>
+          <w:rPr>
+            <w:rStyle w:val="a4"/>
+            <w:rFonts w:cs="Calibri"/>
+          </w:rPr>
+          <w:t>Числа 21:26-30</w:t>
+        </w:r>
+      </w:hyperlink>
+      <w:r>
+        <w:rPr>
+          <w:rFonts w:cs="Calibri"/>
+          <w:color w:val="000000"/>
+        </w:rPr>
+        <w:t>).</w:t>
       </w:r>
       <w:r>
         <w:rPr>
@@ -124,7 +179,45 @@
           <w:color w:val="000000"/>
         </w:rPr>
         <w:br/>
-        <w:t>During the Exodus the Israelites did not pass through Moab, but through the “wilderness” to the east, eventually reaching the country to the north of Arnon. The Moabites were alarmed, and their king, Balak, sought aid from the Midianites (Numbers 22:2–4). This was the occasion when the visit of Balaam to Balak took place (Numbers 22:2–6).</w:t>
+      </w:r>
+      <w:r>
+        <w:rPr>
+          <w:rFonts w:cs="Calibri"/>
+          <w:color w:val="000000"/>
+        </w:rPr>
+        <w:t>Під час Виходу ізраїльтяни пройшли не через Моав, а через "пустелю" на схід, врешті-решт досягнувши країни на північ від Арнону. Моавитяни були стривожені, і їхній цар Балак звернувся за допомогою до мідіянитян (</w:t>
+      </w:r>
+      <w:hyperlink r:id="rId8" w:history="1">
+        <w:r>
+          <w:rPr>
+            <w:rStyle w:val="a4"/>
+            <w:rFonts w:cs="Calibri"/>
+          </w:rPr>
+          <w:t>Числа 22:2-4</w:t>
+        </w:r>
+      </w:hyperlink>
+      <w:r>
+        <w:rPr>
+          <w:rFonts w:cs="Calibri"/>
+          <w:color w:val="000000"/>
+        </w:rPr>
+        <w:t>). Саме тоді відбувся візит Валаама до Балака (</w:t>
+      </w:r>
+      <w:hyperlink r:id="rId9" w:history="1">
+        <w:r>
+          <w:rPr>
+            <w:rStyle w:val="a4"/>
+            <w:rFonts w:cs="Calibri"/>
+          </w:rPr>
+          <w:t>Числа 22:2-6</w:t>
+        </w:r>
+      </w:hyperlink>
+      <w:r>
+        <w:rPr>
+          <w:rFonts w:cs="Calibri"/>
+          <w:color w:val="000000"/>
+        </w:rPr>
+        <w:t>).</w:t>
       </w:r>
       <w:r>
         <w:rPr>
@@ -139,21 +232,62 @@
           <w:color w:val="000000"/>
         </w:rPr>
         <w:br/>
-        <w:t xml:space="preserve">In the Plains of Moab, which was in the possession of the Amorites, the children of Israel had their last encampment before they entered the land of Canaan (Numbers 22:1; Joshua 13:32). </w:t>
-      </w:r>
-      <w:r>
-        <w:rPr>
-          <w:rFonts w:cs="Calibri"/>
-          <w:color w:val="000000"/>
-        </w:rPr>
-        <w:t>I</w:t>
-      </w:r>
-      <w:r>
-        <w:rPr>
-          <w:rFonts w:cs="Calibri"/>
-          <w:color w:val="000000"/>
-        </w:rPr>
-        <w:t>t was from the top of Pisgah that Moses, the mightiest of prophets, looked upon the Promised Land; it was here on Nebo that he died his solitary death; it was here in the valley over against Beth-peor where he was buried (Deuteronomy 34:5–6).</w:t>
+      </w:r>
+      <w:r>
+        <w:rPr>
+          <w:rFonts w:cs="Calibri"/>
+          <w:color w:val="000000"/>
+        </w:rPr>
+        <w:t>На Моавській рівнині, яка перебувала у володінні амореїв, сини Ізраїлю розбили свій останній табір перед входженням до Ханаанського краю (</w:t>
+      </w:r>
+      <w:hyperlink r:id="rId10" w:history="1">
+        <w:r>
+          <w:rPr>
+            <w:rStyle w:val="a4"/>
+            <w:rFonts w:cs="Calibri"/>
+            <w:lang w:val="uk-UA"/>
+          </w:rPr>
+          <w:t>Числа</w:t>
+        </w:r>
+        <w:r>
+          <w:rPr>
+            <w:rStyle w:val="a4"/>
+            <w:rFonts w:cs="Calibri"/>
+            <w:lang w:val="uk-UA"/>
+          </w:rPr>
+          <w:t xml:space="preserve"> </w:t>
+        </w:r>
+        <w:r>
+          <w:rPr>
+            <w:rStyle w:val="a4"/>
+            <w:rFonts w:cs="Calibri"/>
+            <w:lang w:val="uk-UA"/>
+          </w:rPr>
+          <w:t>22:1; Ісуса Навина 13:32</w:t>
+        </w:r>
+      </w:hyperlink>
+      <w:r>
+        <w:rPr>
+          <w:rFonts w:cs="Calibri"/>
+          <w:color w:val="000000"/>
+        </w:rPr>
+        <w:t>). Саме з вершини Пісги Мойсей, наймогутніший з пророків, дивився на Обітовану Землю; саме тут, на Нево, він помер своєю самотньою смертю; саме тут, у долині навпроти Бет-Пеор, він був похований (</w:t>
+      </w:r>
+      <w:hyperlink r:id="rId11" w:history="1">
+        <w:r>
+          <w:rPr>
+            <w:rStyle w:val="a4"/>
+            <w:rFonts w:cs="Calibri"/>
+          </w:rPr>
+          <w:t>Повторення Закону 34:5-6</w:t>
+        </w:r>
+      </w:hyperlink>
+      <w:r>
+        <w:rPr>
+          <w:rFonts w:cs="Calibri"/>
+          <w:color w:val="000000"/>
+        </w:rPr>
+        <w:t>).</w:t>
       </w:r>
       <w:r>
         <w:rPr>
@@ -168,7 +302,29 @@
           <w:color w:val="000000"/>
         </w:rPr>
         <w:br/>
-        <w:t>A basalt stone, bearing an inscription by King Mesha, was discovered at Dibon by Klein, a German missionary at Jerusalem, in 1868, consisting of thirty-four lines written in Hebrew-Phoenician characters. The stone was set up by Mesha about 900 BC as a record and memorial of his victories. It records Mesha’s wars with Omri, his public buildings, and his wars against Horonaim. This inscription supplements and corroborates the history of King Mesha recorded in 2 Kings 3:4–27. It is the oldest inscription written in alphabetic characters and, in addition to its value in the domain of Hebrew antiquities, is of great linguistic importance.</w:t>
+      </w:r>
+      <w:r>
+        <w:rPr>
+          <w:rFonts w:cs="Calibri"/>
+          <w:color w:val="000000"/>
+        </w:rPr>
+        <w:t xml:space="preserve">Базальтовий камінь з написом царя Меші був знайдений в Дібоні німецьким місіонером в Єрусалимі Кляйном в 1868 році, що складається з тридцяти чотирьох рядків, написаних єврейсько-фінікійськими літерами. Камінь був встановлений Мешею близько 900 р. до Р.Х. як запис і пам'ять про його перемоги. На ньому записані війни Меші з Омрі, його громадські будівлі та війни проти Горонаїму. Цей напис доповнює і підтверджує історію царя Меші, записану в </w:t>
+      </w:r>
+      <w:hyperlink r:id="rId12" w:history="1">
+        <w:r>
+          <w:rPr>
+            <w:rStyle w:val="a4"/>
+            <w:rFonts w:cs="Calibri"/>
+          </w:rPr>
+          <w:t>2 Царів 3:4-27</w:t>
+        </w:r>
+      </w:hyperlink>
+      <w:r>
+        <w:rPr>
+          <w:rFonts w:cs="Calibri"/>
+          <w:color w:val="000000"/>
+        </w:rPr>
+        <w:t>. Це найдавніший напис, виконаний алфавітними літерами, і, окрім своєї цінності в царині єврейських пам'яток старовини, він має велике лінгвістичне значення.</w:t>
       </w:r>
       <w:r>
         <w:rPr>
@@ -183,35 +339,61 @@
           <w:color w:val="000000"/>
         </w:rPr>
         <w:br/>
-        <w:t>Perhaps the most significant Bible character to come from Moab was Ruth, who was “of the women of Moab” but was genetically linked to Israel through Lot, the nephew of Abraham (</w:t>
-      </w:r>
-      <w:r>
-        <w:rPr>
-          <w:rFonts w:cs="Calibri"/>
-          <w:color w:val="000000"/>
-        </w:rPr>
-        <w:t xml:space="preserve">Ruth 1:4; </w:t>
-      </w:r>
-      <w:r>
-        <w:rPr>
-          <w:rFonts w:cs="Calibri"/>
-          <w:color w:val="000000"/>
-        </w:rPr>
-        <w:t>Genesis 11:31</w:t>
-      </w:r>
-      <w:r>
-        <w:rPr>
-          <w:rFonts w:cs="Calibri"/>
-          <w:color w:val="000000"/>
-        </w:rPr>
-        <w:t>; 19:37</w:t>
-      </w:r>
-      <w:r>
-        <w:rPr>
-          <w:rFonts w:cs="Calibri"/>
-          <w:color w:val="000000"/>
-        </w:rPr>
-        <w:t>). Ruth is an example of how God can change a life and take it in a direction He has foreordained, and we see God working out His perfect plan in Ruth’s life, just as He does with all His children (Romans 8:28). Although she came from a pagan background in Moab, once she met the God of Israel, Ruth became a living testimony to Him by faith. Ruth, the Moabitess, is one of the few women mentioned in the genealogy of Jesus Christ (Matthew 1:5).</w:t>
+      </w:r>
+      <w:r>
+        <w:rPr>
+          <w:rFonts w:cs="Calibri"/>
+          <w:color w:val="000000"/>
+        </w:rPr>
+        <w:t>Мабуть, найбільш значущим Біблійним персонажем, який походив з Моава, була Рут, яка була "з моавських жінок", але генетично пов'язана з Ізраїлем через Лота, племінника Авраама (</w:t>
+      </w:r>
+      <w:hyperlink r:id="rId13" w:history="1">
+        <w:r>
+          <w:rPr>
+            <w:rStyle w:val="a4"/>
+            <w:rFonts w:cs="Calibri"/>
+          </w:rPr>
+          <w:t>Рут 1:4; Буття 11:31; 19:37</w:t>
+        </w:r>
+      </w:hyperlink>
+      <w:r>
+        <w:rPr>
+          <w:rFonts w:cs="Calibri"/>
+          <w:color w:val="000000"/>
+        </w:rPr>
+        <w:t>). Рут є прикладом того, як Бог може змінити життя і спрямувати його у визначеному Ним напрямку, і ми бачимо, як Бог здійснює Свій досконалий план у житті Рут, так само, як Він робить це з усіма Своїми дітьми (</w:t>
+      </w:r>
+      <w:hyperlink r:id="rId14" w:history="1">
+        <w:r>
+          <w:rPr>
+            <w:rStyle w:val="a4"/>
+            <w:rFonts w:cs="Calibri"/>
+          </w:rPr>
+          <w:t>Римлян 8:28</w:t>
+        </w:r>
+      </w:hyperlink>
+      <w:r>
+        <w:rPr>
+          <w:rFonts w:cs="Calibri"/>
+          <w:color w:val="000000"/>
+        </w:rPr>
+        <w:t>). Попри своє язичницьке походження з Моава, Рут, зустрівши Бога Ізраїлю, стала живим свідченням Йому через віру. Рут, моавитянка, одна з небагатьох жінок, згаданих у родоводі Ісуса Христа (</w:t>
+      </w:r>
+      <w:hyperlink r:id="rId15" w:history="1">
+        <w:r>
+          <w:rPr>
+            <w:rStyle w:val="a4"/>
+            <w:rFonts w:cs="Calibri"/>
+          </w:rPr>
+          <w:t>Матвія 1:5</w:t>
+        </w:r>
+      </w:hyperlink>
+      <w:r>
+        <w:rPr>
+          <w:rFonts w:cs="Calibri"/>
+          <w:color w:val="000000"/>
+        </w:rPr>
+        <w:t>).</w:t>
       </w:r>
     </w:p>
     <w:p>
@@ -269,7 +451,22 @@
           <w:rFonts w:cs="Calibri"/>
           <w:color w:val="000000"/>
         </w:rPr>
-        <w:t>"&gt;English&lt;/a&gt;&lt;br&gt;&lt;br&gt;</w:t>
+        <w:t>"&gt;</w:t>
+      </w:r>
+      <w:r>
+        <w:rPr>
+          <w:rFonts w:cs="Calibri"/>
+          <w:color w:val="000000"/>
+          <w:lang w:val="uk-UA"/>
+        </w:rPr>
+        <w:t>Англійською</w:t>
+      </w:r>
+      <w:r>
+        <w:rPr>
+          <w:rFonts w:cs="Calibri"/>
+          <w:color w:val="000000"/>
+        </w:rPr>
+        <w:t>&lt;/a&gt;&lt;br&gt;&lt;br&gt;</w:t>
       </w:r>
     </w:p>
     <w:sectPr>
@@ -283,7 +480,7 @@
 </file>
 
 <file path=word/numbering.xml><?xml version="1.0" encoding="utf-8"?>
-<w:numbering xmlns:wpc="http://schemas.microsoft.com/office/word/2010/wordprocessingCanvas" xmlns:cx="http://schemas.microsoft.com/office/drawing/2014/chartex" xmlns:cx1="http://schemas.microsoft.com/office/drawing/2015/9/8/chartex" xmlns:cx2="http://schemas.microsoft.com/office/drawing/2015/10/21/chartex" xmlns:cx3="http://schemas.microsoft.com/office/drawing/2016/5/9/chartex" xmlns:cx4="http://schemas.microsoft.com/office/drawing/2016/5/10/chartex" xmlns:cx5="http://schemas.microsoft.com/office/drawing/2016/5/11/chartex" xmlns:cx6="http://schemas.microsoft.com/office/drawing/2016/5/12/chartex" xmlns:cx7="http://schemas.microsoft.com/office/drawing/2016/5/13/chartex" xmlns:cx8="http://schemas.microsoft.com/office/drawing/2016/5/14/chartex" xmlns:mc="http://schemas.openxmlformats.org/markup-compatibility/2006" xmlns:aink="http://schemas.microsoft.com/office/drawing/2016/ink" xmlns:am3d="http://schemas.microsoft.com/office/drawing/2017/model3d" xmlns:o="urn:schemas-microsoft-com:office:office" xmlns:r="http://schemas.openxmlformats.org/officeDocument/2006/relationships" xmlns:m="http://schemas.openxmlformats.org/officeDocument/2006/math" xmlns:v="urn:schemas-microsoft-com:vml" xmlns:wp14="http://schemas.microsoft.com/office/word/2010/wordprocessingDrawing" xmlns:wp="http://schemas.openxmlformats.org/drawingml/2006/wordprocessingDrawing" xmlns:w10="urn:schemas-microsoft-com:office:word" xmlns:w="http://schemas.openxmlformats.org/wordprocessingml/2006/main" xmlns:w14="http://schemas.microsoft.com/office/word/2010/wordml" xmlns:w15="http://schemas.microsoft.com/office/word/2012/wordml" xmlns:w16cid="http://schemas.microsoft.com/office/word/2016/wordml/cid" xmlns:w16se="http://schemas.microsoft.com/office/word/2015/wordml/symex" xmlns:wpg="http://schemas.microsoft.com/office/word/2010/wordprocessingGroup" xmlns:wpi="http://schemas.microsoft.com/office/word/2010/wordprocessingInk" xmlns:wne="http://schemas.microsoft.com/office/word/2006/wordml" xmlns:wps="http://schemas.microsoft.com/office/word/2010/wordprocessingShape" mc:Ignorable="w14 w15 w16se w16cid wp14">
+<w:numbering xmlns:wpc="http://schemas.microsoft.com/office/word/2010/wordprocessingCanvas" xmlns:cx="http://schemas.microsoft.com/office/drawing/2014/chartex" xmlns:cx1="http://schemas.microsoft.com/office/drawing/2015/9/8/chartex" xmlns:cx2="http://schemas.microsoft.com/office/drawing/2015/10/21/chartex" xmlns:cx3="http://schemas.microsoft.com/office/drawing/2016/5/9/chartex" xmlns:cx4="http://schemas.microsoft.com/office/drawing/2016/5/10/chartex" xmlns:cx5="http://schemas.microsoft.com/office/drawing/2016/5/11/chartex" xmlns:cx6="http://schemas.microsoft.com/office/drawing/2016/5/12/chartex" xmlns:cx7="http://schemas.microsoft.com/office/drawing/2016/5/13/chartex" xmlns:cx8="http://schemas.microsoft.com/office/drawing/2016/5/14/chartex" xmlns:mc="http://schemas.openxmlformats.org/markup-compatibility/2006" xmlns:aink="http://schemas.microsoft.com/office/drawing/2016/ink" xmlns:am3d="http://schemas.microsoft.com/office/drawing/2017/model3d" xmlns:o="urn:schemas-microsoft-com:office:office" xmlns:oel="http://schemas.microsoft.com/office/2019/extlst" xmlns:r="http://schemas.openxmlformats.org/officeDocument/2006/relationships" xmlns:m="http://schemas.openxmlformats.org/officeDocument/2006/math" xmlns:v="urn:schemas-microsoft-com:vml" xmlns:wp14="http://schemas.microsoft.com/office/word/2010/wordprocessingDrawing" xmlns:wp="http://schemas.openxmlformats.org/drawingml/2006/wordprocessingDrawing" xmlns:w10="urn:schemas-microsoft-com:office:word" xmlns:w="http://schemas.openxmlformats.org/wordprocessingml/2006/main" xmlns:w14="http://schemas.microsoft.com/office/word/2010/wordml" xmlns:w15="http://schemas.microsoft.com/office/word/2012/wordml" xmlns:w16cex="http://schemas.microsoft.com/office/word/2018/wordml/cex" xmlns:w16cid="http://schemas.microsoft.com/office/word/2016/wordml/cid" xmlns:w16="http://schemas.microsoft.com/office/word/2018/wordml" xmlns:w16du="http://schemas.microsoft.com/office/word/2023/wordml/word16du" xmlns:w16sdtdh="http://schemas.microsoft.com/office/word/2020/wordml/sdtdatahash" xmlns:w16se="http://schemas.microsoft.com/office/word/2015/wordml/symex" xmlns:wpg="http://schemas.microsoft.com/office/word/2010/wordprocessingGroup" xmlns:wpi="http://schemas.microsoft.com/office/word/2010/wordprocessingInk" xmlns:wne="http://schemas.microsoft.com/office/word/2006/wordml" xmlns:wps="http://schemas.microsoft.com/office/word/2010/wordprocessingShape" mc:Ignorable="w14 w15 w16se w16cid w16 w16cex w16sdtdh w16du wp14">
   <w:abstractNum w:abstractNumId="0" w15:restartNumberingAfterBreak="0">
     <w:nsid w:val="FFFFFF1D"/>
     <w:multiLevelType w:val="multilevel"/>
@@ -424,24 +621,24 @@
       </w:rPr>
     </w:lvl>
   </w:abstractNum>
-  <w:num w:numId="1">
+  <w:num w:numId="1" w16cid:durableId="1232959663">
     <w:abstractNumId w:val="0"/>
   </w:num>
 </w:numbering>
 </file>
 
 <file path=word/styles.xml><?xml version="1.0" encoding="utf-8"?>
-<w:styles xmlns:mc="http://schemas.openxmlformats.org/markup-compatibility/2006" xmlns:r="http://schemas.openxmlformats.org/officeDocument/2006/relationships" xmlns:w="http://schemas.openxmlformats.org/wordprocessingml/2006/main" xmlns:w14="http://schemas.microsoft.com/office/word/2010/wordml" xmlns:w15="http://schemas.microsoft.com/office/word/2012/wordml" xmlns:w16cid="http://schemas.microsoft.com/office/word/2016/wordml/cid" xmlns:w16se="http://schemas.microsoft.com/office/word/2015/wordml/symex" mc:Ignorable="w14 w15 w16se w16cid">
+<w:styles xmlns:mc="http://schemas.openxmlformats.org/markup-compatibility/2006" xmlns:r="http://schemas.openxmlformats.org/officeDocument/2006/relationships" xmlns:w="http://schemas.openxmlformats.org/wordprocessingml/2006/main" xmlns:w14="http://schemas.microsoft.com/office/word/2010/wordml" xmlns:w15="http://schemas.microsoft.com/office/word/2012/wordml" xmlns:w16cex="http://schemas.microsoft.com/office/word/2018/wordml/cex" xmlns:w16cid="http://schemas.microsoft.com/office/word/2016/wordml/cid" xmlns:w16="http://schemas.microsoft.com/office/word/2018/wordml" xmlns:w16du="http://schemas.microsoft.com/office/word/2023/wordml/word16du" xmlns:w16sdtdh="http://schemas.microsoft.com/office/word/2020/wordml/sdtdatahash" xmlns:w16se="http://schemas.microsoft.com/office/word/2015/wordml/symex" mc:Ignorable="w14 w15 w16se w16cid w16 w16cex w16sdtdh w16du">
   <w:docDefaults>
     <w:rPrDefault>
       <w:rPr>
         <w:rFonts w:ascii="Calibri" w:eastAsia="Calibri" w:hAnsi="Calibri" w:cs="Times New Roman"/>
-        <w:lang w:val="en-US" w:eastAsia="en-US" w:bidi="ar-SA"/>
+        <w:lang w:val="uk-UA" w:eastAsia="uk-UA" w:bidi="ar-SA"/>
       </w:rPr>
     </w:rPrDefault>
     <w:pPrDefault/>
   </w:docDefaults>
-  <w:latentStyles w:defLockedState="0" w:defUIPriority="99" w:defSemiHidden="0" w:defUnhideWhenUsed="0" w:defQFormat="0" w:count="375">
+  <w:latentStyles w:defLockedState="0" w:defUIPriority="99" w:defSemiHidden="0" w:defUnhideWhenUsed="0" w:defQFormat="0" w:count="376">
     <w:lsdException w:name="Normal" w:uiPriority="0" w:qFormat="1"/>
     <w:lsdException w:name="heading 1" w:uiPriority="9" w:qFormat="1"/>
     <w:lsdException w:name="heading 2" w:semiHidden="1" w:uiPriority="9" w:unhideWhenUsed="1" w:qFormat="1"/>
@@ -817,8 +1014,9 @@
     <w:lsdException w:name="Smart Hyperlink" w:semiHidden="1" w:unhideWhenUsed="1"/>
     <w:lsdException w:name="Hashtag" w:semiHidden="1" w:unhideWhenUsed="1"/>
     <w:lsdException w:name="Unresolved Mention" w:semiHidden="1" w:unhideWhenUsed="1"/>
+    <w:lsdException w:name="Smart Link" w:semiHidden="1" w:unhideWhenUsed="1"/>
   </w:latentStyles>
-  <w:style w:type="paragraph" w:default="1" w:styleId="Normal">
+  <w:style w:type="paragraph" w:default="1" w:styleId="a">
     <w:name w:val="Normal"/>
     <w:qFormat/>
     <w:rsid w:val="0072302E"/>
@@ -828,15 +1026,16 @@
     <w:rPr>
       <w:sz w:val="22"/>
       <w:szCs w:val="22"/>
+      <w:lang w:val="en-US" w:eastAsia="en-US"/>
     </w:rPr>
   </w:style>
-  <w:style w:type="character" w:default="1" w:styleId="DefaultParagraphFont">
+  <w:style w:type="character" w:default="1" w:styleId="a0">
     <w:name w:val="Default Paragraph Font"/>
     <w:uiPriority w:val="1"/>
     <w:semiHidden/>
     <w:unhideWhenUsed/>
   </w:style>
-  <w:style w:type="table" w:default="1" w:styleId="TableNormal">
+  <w:style w:type="table" w:default="1" w:styleId="a1">
     <w:name w:val="Normal Table"/>
     <w:uiPriority w:val="99"/>
     <w:semiHidden/>
@@ -851,13 +1050,13 @@
       </w:tblCellMar>
     </w:tblPr>
   </w:style>
-  <w:style w:type="numbering" w:default="1" w:styleId="NoList">
+  <w:style w:type="numbering" w:default="1" w:styleId="a2">
     <w:name w:val="No List"/>
     <w:uiPriority w:val="99"/>
     <w:semiHidden/>
     <w:unhideWhenUsed/>
   </w:style>
-  <w:style w:type="character" w:styleId="Strong">
+  <w:style w:type="character" w:styleId="a3">
     <w:name w:val="Strong"/>
     <w:uiPriority w:val="22"/>
     <w:qFormat/>
@@ -875,9 +1074,10 @@
     <w:rPr>
       <w:sz w:val="22"/>
       <w:szCs w:val="22"/>
+      <w:lang w:val="en-US" w:eastAsia="en-US"/>
     </w:rPr>
   </w:style>
-  <w:style w:type="character" w:styleId="Hyperlink">
+  <w:style w:type="character" w:styleId="a4">
     <w:name w:val="Hyperlink"/>
     <w:uiPriority w:val="99"/>
     <w:unhideWhenUsed/>
@@ -896,15 +1096,15 @@
   </w:style>
   <w:style w:type="character" w:customStyle="1" w:styleId="apple-style-span">
     <w:name w:val="apple-style-span"/>
-    <w:basedOn w:val="DefaultParagraphFont"/>
+    <w:basedOn w:val="a0"/>
     <w:rsid w:val="00933597"/>
   </w:style>
   <w:style w:type="character" w:customStyle="1" w:styleId="apple-converted-space">
     <w:name w:val="apple-converted-space"/>
-    <w:basedOn w:val="DefaultParagraphFont"/>
+    <w:basedOn w:val="a0"/>
     <w:rsid w:val="00933597"/>
   </w:style>
-  <w:style w:type="character" w:styleId="CommentReference">
+  <w:style w:type="character" w:styleId="a5">
     <w:name w:val="annotation reference"/>
     <w:uiPriority w:val="99"/>
     <w:semiHidden/>
@@ -915,10 +1115,10 @@
       <w:szCs w:val="16"/>
     </w:rPr>
   </w:style>
-  <w:style w:type="paragraph" w:styleId="CommentText">
+  <w:style w:type="paragraph" w:styleId="a6">
     <w:name w:val="annotation text"/>
-    <w:basedOn w:val="Normal"/>
-    <w:link w:val="CommentTextChar"/>
+    <w:basedOn w:val="a"/>
+    <w:link w:val="a7"/>
     <w:uiPriority w:val="99"/>
     <w:semiHidden/>
     <w:unhideWhenUsed/>
@@ -928,19 +1128,19 @@
       <w:szCs w:val="20"/>
     </w:rPr>
   </w:style>
-  <w:style w:type="character" w:customStyle="1" w:styleId="CommentTextChar">
-    <w:name w:val="Comment Text Char"/>
-    <w:basedOn w:val="DefaultParagraphFont"/>
-    <w:link w:val="CommentText"/>
+  <w:style w:type="character" w:customStyle="1" w:styleId="a7">
+    <w:name w:val="Текст примітки Знак"/>
+    <w:basedOn w:val="a0"/>
+    <w:link w:val="a6"/>
     <w:uiPriority w:val="99"/>
     <w:semiHidden/>
     <w:rsid w:val="00A55D36"/>
   </w:style>
-  <w:style w:type="paragraph" w:styleId="CommentSubject">
+  <w:style w:type="paragraph" w:styleId="a8">
     <w:name w:val="annotation subject"/>
-    <w:basedOn w:val="CommentText"/>
-    <w:next w:val="CommentText"/>
-    <w:link w:val="CommentSubjectChar"/>
+    <w:basedOn w:val="a6"/>
+    <w:next w:val="a6"/>
+    <w:link w:val="a9"/>
     <w:uiPriority w:val="99"/>
     <w:semiHidden/>
     <w:unhideWhenUsed/>
@@ -950,9 +1150,9 @@
       <w:bCs/>
     </w:rPr>
   </w:style>
-  <w:style w:type="character" w:customStyle="1" w:styleId="CommentSubjectChar">
-    <w:name w:val="Comment Subject Char"/>
-    <w:link w:val="CommentSubject"/>
+  <w:style w:type="character" w:customStyle="1" w:styleId="a9">
+    <w:name w:val="Тема примітки Знак"/>
+    <w:link w:val="a8"/>
     <w:uiPriority w:val="99"/>
     <w:semiHidden/>
     <w:rsid w:val="00A55D36"/>
@@ -961,10 +1161,10 @@
       <w:bCs/>
     </w:rPr>
   </w:style>
-  <w:style w:type="paragraph" w:styleId="BalloonText">
+  <w:style w:type="paragraph" w:styleId="aa">
     <w:name w:val="Balloon Text"/>
-    <w:basedOn w:val="Normal"/>
-    <w:link w:val="BalloonTextChar"/>
+    <w:basedOn w:val="a"/>
+    <w:link w:val="ab"/>
     <w:uiPriority w:val="99"/>
     <w:semiHidden/>
     <w:unhideWhenUsed/>
@@ -978,9 +1178,9 @@
       <w:szCs w:val="16"/>
     </w:rPr>
   </w:style>
-  <w:style w:type="character" w:customStyle="1" w:styleId="BalloonTextChar">
-    <w:name w:val="Balloon Text Char"/>
-    <w:link w:val="BalloonText"/>
+  <w:style w:type="character" w:customStyle="1" w:styleId="ab">
+    <w:name w:val="Текст у виносці Знак"/>
+    <w:link w:val="aa"/>
     <w:uiPriority w:val="99"/>
     <w:semiHidden/>
     <w:rsid w:val="00A55D36"/>
@@ -990,7 +1190,7 @@
       <w:szCs w:val="16"/>
     </w:rPr>
   </w:style>
-  <w:style w:type="character" w:styleId="Emphasis">
+  <w:style w:type="character" w:styleId="ac">
     <w:name w:val="Emphasis"/>
     <w:uiPriority w:val="20"/>
     <w:qFormat/>
@@ -998,6 +1198,28 @@
     <w:rPr>
       <w:i/>
       <w:iCs/>
+    </w:rPr>
+  </w:style>
+  <w:style w:type="character" w:styleId="ad">
+    <w:name w:val="Unresolved Mention"/>
+    <w:uiPriority w:val="99"/>
+    <w:semiHidden/>
+    <w:unhideWhenUsed/>
+    <w:rsid w:val="0078749A"/>
+    <w:rPr>
+      <w:color w:val="605E5C"/>
+      <w:shd w:val="clear" w:color="auto" w:fill="E1DFDD"/>
+    </w:rPr>
+  </w:style>
+  <w:style w:type="character" w:styleId="ae">
+    <w:name w:val="FollowedHyperlink"/>
+    <w:uiPriority w:val="99"/>
+    <w:semiHidden/>
+    <w:unhideWhenUsed/>
+    <w:rsid w:val="00927024"/>
+    <w:rPr>
+      <w:color w:val="954F72"/>
+      <w:u w:val="single"/>
     </w:rPr>
   </w:style>
 </w:styles>

</xml_diff>